<commit_message>
add report and update code for line detector (HOUGH)
</commit_message>
<xml_diff>
--- a/Group 9.docx
+++ b/Group 9.docx
@@ -227,14 +227,8 @@
         <w:jc w:val="center"/>
         <w:rPr>
           <w:b w:val="1"/>
-          <w:i w:val="0"/>
-          <w:smallCaps w:val="0"/>
-          <w:strike w:val="0"/>
-          <w:sz w:val="24"/>
-          <w:szCs w:val="24"/>
-          <w:u w:val="none"/>
-          <w:shd w:fill="auto" w:val="clear"/>
-          <w:vertAlign w:val="baseline"/>
+          <w:sz w:val="24"/>
+          <w:szCs w:val="24"/>
         </w:rPr>
       </w:pPr>
       <w:r>
@@ -278,6 +272,50 @@
         </w:rPr>
         <w:t xml:space="preserve">ohn Lage, Phongsiri Nirachornkul, Ibrahim Alkuwaifi</w:t>
       </w:r>
+    </w:p>
+    <w:p>
+      <w:pPr>
+        <w:keepNext w:val="0"/>
+        <w:keepLines w:val="0"/>
+        <w:pageBreakBefore w:val="0"/>
+        <w:widowControl w:val="1"/>
+        <w:pBdr>
+          <w:top w:space="0" w:sz="0" w:val="nil"/>
+          <w:left w:space="0" w:sz="0" w:val="nil"/>
+          <w:bottom w:space="0" w:sz="0" w:val="nil"/>
+          <w:right w:space="0" w:sz="0" w:val="nil"/>
+          <w:between w:space="0" w:sz="0" w:val="nil"/>
+        </w:pBdr>
+        <w:shd w:fill="auto" w:val="clear"/>
+        <w:spacing w:after="0" w:before="0" w:line="240" w:lineRule="auto"/>
+        <w:ind w:left="0" w:right="0" w:firstLine="0"/>
+        <w:jc w:val="center"/>
+        <w:rPr>
+          <w:sz w:val="24"/>
+          <w:szCs w:val="24"/>
+        </w:rPr>
+      </w:pPr>
+      <w:r>
+        <w:rPr>
+          <w:b w:val="1"/>
+          <w:sz w:val="24"/>
+          <w:szCs w:val="24"/>
+          <w:rtl w:val="0"/>
+        </w:rPr>
+        <w:t xml:space="preserve">Git Repo : </w:t>
+      </w:r>
+      <w:hyperlink r:id="rId7">
+        <w:r>
+          <w:rPr>
+            <w:color w:val="1155cc"/>
+            <w:sz w:val="24"/>
+            <w:szCs w:val="24"/>
+            <w:u w:val="single"/>
+            <w:rtl w:val="0"/>
+          </w:rPr>
+          <w:t xml:space="preserve">Road-Detection</w:t>
+        </w:r>
+      </w:hyperlink>
       <w:r>
         <w:rPr>
           <w:rtl w:val="0"/>
@@ -429,12 +467,6 @@
         <w:ind w:left="0" w:right="0" w:firstLine="0"/>
         <w:jc w:val="left"/>
         <w:rPr>
-          <w:sz w:val="24"/>
-          <w:szCs w:val="24"/>
-        </w:rPr>
-      </w:pPr>
-      <w:r>
-        <w:rPr>
           <w:rFonts w:ascii="Calibri" w:cs="Calibri" w:eastAsia="Calibri" w:hAnsi="Calibri"/>
           <w:b w:val="0"/>
           <w:i w:val="1"/>
@@ -446,79 +478,24 @@
           <w:u w:val="none"/>
           <w:shd w:fill="auto" w:val="clear"/>
           <w:vertAlign w:val="baseline"/>
+        </w:rPr>
+      </w:pPr>
+      <w:r>
+        <w:rPr>
+          <w:rFonts w:ascii="Calibri" w:cs="Calibri" w:eastAsia="Calibri" w:hAnsi="Calibri"/>
+          <w:b w:val="0"/>
+          <w:i w:val="1"/>
+          <w:smallCaps w:val="0"/>
+          <w:strike w:val="0"/>
+          <w:color w:val="000000"/>
+          <w:sz w:val="24"/>
+          <w:szCs w:val="24"/>
+          <w:u w:val="none"/>
+          <w:shd w:fill="auto" w:val="clear"/>
+          <w:vertAlign w:val="baseline"/>
           <w:rtl w:val="0"/>
         </w:rPr>
         <w:t xml:space="preserve">Clearly state the project you want to work on. </w:t>
-      </w:r>
-      <w:r>
-        <w:rPr>
-          <w:sz w:val="24"/>
-          <w:szCs w:val="24"/>
-          <w:rtl w:val="0"/>
-        </w:rPr>
-        <w:br w:type="textWrapping"/>
-        <w:t xml:space="preserve">Our project is </w:t>
-      </w:r>
-      <w:hyperlink r:id="rId7">
-        <w:r>
-          <w:rPr>
-            <w:b w:val="1"/>
-            <w:color w:val="1155cc"/>
-            <w:sz w:val="24"/>
-            <w:szCs w:val="24"/>
-            <w:u w:val="single"/>
-            <w:rtl w:val="0"/>
-          </w:rPr>
-          <w:t xml:space="preserve">Detect the roads</w:t>
-        </w:r>
-      </w:hyperlink>
-      <w:r>
-        <w:rPr>
-          <w:b w:val="1"/>
-          <w:sz w:val="24"/>
-          <w:szCs w:val="24"/>
-          <w:rtl w:val="0"/>
-        </w:rPr>
-        <w:t xml:space="preserve"> </w:t>
-      </w:r>
-      <w:r>
-        <w:rPr>
-          <w:sz w:val="24"/>
-          <w:szCs w:val="24"/>
-          <w:rtl w:val="0"/>
-        </w:rPr>
-        <w:t xml:space="preserve">and field boundaries</w:t>
-      </w:r>
-    </w:p>
-    <w:p>
-      <w:pPr>
-        <w:keepNext w:val="0"/>
-        <w:keepLines w:val="0"/>
-        <w:pageBreakBefore w:val="0"/>
-        <w:widowControl w:val="1"/>
-        <w:pBdr>
-          <w:top w:space="0" w:sz="0" w:val="nil"/>
-          <w:left w:space="0" w:sz="0" w:val="nil"/>
-          <w:bottom w:space="0" w:sz="0" w:val="nil"/>
-          <w:right w:space="0" w:sz="0" w:val="nil"/>
-          <w:between w:space="0" w:sz="0" w:val="nil"/>
-        </w:pBdr>
-        <w:shd w:fill="auto" w:val="clear"/>
-        <w:spacing w:after="0" w:before="0" w:line="240" w:lineRule="auto"/>
-        <w:ind w:left="0" w:right="0" w:firstLine="720"/>
-        <w:jc w:val="left"/>
-        <w:rPr>
-          <w:sz w:val="24"/>
-          <w:szCs w:val="24"/>
-        </w:rPr>
-      </w:pPr>
-      <w:r>
-        <w:rPr>
-          <w:sz w:val="24"/>
-          <w:szCs w:val="24"/>
-          <w:rtl w:val="0"/>
-        </w:rPr>
-        <w:t xml:space="preserve">This project notes the different line features in the images to identify it as the roads, canels, or trails. Some of them are roads, but many are not roads or field  boundaries which is a really challenging project. We can use this project to contribute to the GPS company to draw the road from the ground truth images, or to identify the boundary of the road for the autonomous car.</w:t>
       </w:r>
     </w:p>
     <w:p>
@@ -547,44 +524,18 @@
         <w:rPr>
           <w:sz w:val="24"/>
           <w:szCs w:val="24"/>
-        </w:rPr>
-        <w:drawing>
-          <wp:inline distB="114300" distT="114300" distL="114300" distR="114300">
-            <wp:extent cx="5672138" cy="2172501"/>
-            <wp:effectExtent b="0" l="0" r="0" t="0"/>
-            <wp:docPr id="219" name="image1.png"/>
-            <a:graphic>
-              <a:graphicData uri="http://schemas.openxmlformats.org/drawingml/2006/picture">
-                <pic:pic>
-                  <pic:nvPicPr>
-                    <pic:cNvPr id="0" name="image1.png"/>
-                    <pic:cNvPicPr preferRelativeResize="0"/>
-                  </pic:nvPicPr>
-                  <pic:blipFill>
-                    <a:blip r:embed="rId8"/>
-                    <a:srcRect b="0" l="0" r="0" t="0"/>
-                    <a:stretch>
-                      <a:fillRect/>
-                    </a:stretch>
-                  </pic:blipFill>
-                  <pic:spPr>
-                    <a:xfrm>
-                      <a:off x="0" y="0"/>
-                      <a:ext cx="5672138" cy="2172501"/>
-                    </a:xfrm>
-                    <a:prstGeom prst="rect"/>
-                    <a:ln/>
-                  </pic:spPr>
-                </pic:pic>
-              </a:graphicData>
-            </a:graphic>
-          </wp:inline>
-        </w:drawing>
-      </w:r>
-      <w:r>
-        <w:rPr>
-          <w:rtl w:val="0"/>
-        </w:rPr>
+          <w:rtl w:val="0"/>
+        </w:rPr>
+        <w:br w:type="textWrapping"/>
+        <w:t xml:space="preserve">Our project goal is detecting roads</w:t>
+      </w:r>
+      <w:r>
+        <w:rPr>
+          <w:sz w:val="24"/>
+          <w:szCs w:val="24"/>
+          <w:rtl w:val="0"/>
+        </w:rPr>
+        <w:t xml:space="preserve"> and field boundaries.</w:t>
       </w:r>
     </w:p>
     <w:p>
@@ -615,9 +566,68 @@
           <w:szCs w:val="24"/>
           <w:rtl w:val="0"/>
         </w:rPr>
+        <w:t xml:space="preserve">This project aims to identify the different line features in the images that delineate fields such as roads, canels, or trails. The fact that the roads are not necessarily consistent in size, color, and shape makes this somewhat challenging. The techniques used in this project could potentially be used by a navigation software developer or space-based photography company to draw the road from the ground truth images, or to identify the boundary of the road for future autonomous cars.</w:t>
+      </w:r>
+    </w:p>
+    <w:p>
+      <w:pPr>
+        <w:keepNext w:val="0"/>
+        <w:keepLines w:val="0"/>
+        <w:pageBreakBefore w:val="0"/>
+        <w:widowControl w:val="1"/>
+        <w:pBdr>
+          <w:top w:space="0" w:sz="0" w:val="nil"/>
+          <w:left w:space="0" w:sz="0" w:val="nil"/>
+          <w:bottom w:space="0" w:sz="0" w:val="nil"/>
+          <w:right w:space="0" w:sz="0" w:val="nil"/>
+          <w:between w:space="0" w:sz="0" w:val="nil"/>
+        </w:pBdr>
+        <w:shd w:fill="auto" w:val="clear"/>
+        <w:spacing w:after="0" w:before="0" w:line="240" w:lineRule="auto"/>
+        <w:ind w:left="0" w:right="0" w:firstLine="0"/>
+        <w:jc w:val="left"/>
+        <w:rPr>
+          <w:sz w:val="24"/>
+          <w:szCs w:val="24"/>
+        </w:rPr>
+      </w:pPr>
+      <w:r>
+        <w:rPr>
+          <w:rtl w:val="0"/>
+        </w:rPr>
+      </w:r>
+    </w:p>
+    <w:p>
+      <w:pPr>
+        <w:keepNext w:val="0"/>
+        <w:keepLines w:val="0"/>
+        <w:pageBreakBefore w:val="0"/>
+        <w:widowControl w:val="1"/>
+        <w:pBdr>
+          <w:top w:space="0" w:sz="0" w:val="nil"/>
+          <w:left w:space="0" w:sz="0" w:val="nil"/>
+          <w:bottom w:space="0" w:sz="0" w:val="nil"/>
+          <w:right w:space="0" w:sz="0" w:val="nil"/>
+          <w:between w:space="0" w:sz="0" w:val="nil"/>
+        </w:pBdr>
+        <w:shd w:fill="auto" w:val="clear"/>
+        <w:spacing w:after="0" w:before="0" w:line="240" w:lineRule="auto"/>
+        <w:ind w:left="0" w:right="0" w:firstLine="0"/>
+        <w:jc w:val="left"/>
+        <w:rPr>
+          <w:sz w:val="24"/>
+          <w:szCs w:val="24"/>
+        </w:rPr>
+      </w:pPr>
+      <w:r>
+        <w:rPr>
+          <w:sz w:val="24"/>
+          <w:szCs w:val="24"/>
+          <w:rtl w:val="0"/>
+        </w:rPr>
         <w:t xml:space="preserve">Cite : </w:t>
       </w:r>
-      <w:hyperlink r:id="rId9">
+      <w:hyperlink r:id="rId8">
         <w:r>
           <w:rPr>
             <w:color w:val="1155cc"/>
@@ -830,7 +840,7 @@
           <w:szCs w:val="24"/>
           <w:rtl w:val="0"/>
         </w:rPr>
-        <w:t xml:space="preserve">The image will be </w:t>
+        <w:t xml:space="preserve">There are nine satellite images which show the fields, roads, structures, and woods.  The size of each image is 2048 by 2048. All of the images are in JPG format.</w:t>
       </w:r>
       <w:r>
         <w:rPr>
@@ -1027,6 +1037,78 @@
         <w:keepLines w:val="0"/>
         <w:pageBreakBefore w:val="0"/>
         <w:widowControl w:val="1"/>
+        <w:numPr>
+          <w:ilvl w:val="0"/>
+          <w:numId w:val="1"/>
+        </w:numPr>
+        <w:pBdr>
+          <w:top w:space="0" w:sz="0" w:val="nil"/>
+          <w:left w:space="0" w:sz="0" w:val="nil"/>
+          <w:bottom w:space="0" w:sz="0" w:val="nil"/>
+          <w:right w:space="0" w:sz="0" w:val="nil"/>
+          <w:between w:space="0" w:sz="0" w:val="nil"/>
+        </w:pBdr>
+        <w:shd w:fill="auto" w:val="clear"/>
+        <w:spacing w:after="0" w:before="0" w:line="240" w:lineRule="auto"/>
+        <w:ind w:left="720" w:right="0" w:hanging="360"/>
+        <w:jc w:val="left"/>
+        <w:rPr>
+          <w:sz w:val="24"/>
+          <w:szCs w:val="24"/>
+          <w:u w:val="none"/>
+        </w:rPr>
+      </w:pPr>
+      <w:r>
+        <w:rPr>
+          <w:sz w:val="24"/>
+          <w:szCs w:val="24"/>
+          <w:rtl w:val="0"/>
+        </w:rPr>
+        <w:t xml:space="preserve">Normalized and equalized to make the image clearer.</w:t>
+      </w:r>
+    </w:p>
+    <w:p>
+      <w:pPr>
+        <w:keepNext w:val="0"/>
+        <w:keepLines w:val="0"/>
+        <w:pageBreakBefore w:val="0"/>
+        <w:widowControl w:val="1"/>
+        <w:numPr>
+          <w:ilvl w:val="0"/>
+          <w:numId w:val="1"/>
+        </w:numPr>
+        <w:pBdr>
+          <w:top w:space="0" w:sz="0" w:val="nil"/>
+          <w:left w:space="0" w:sz="0" w:val="nil"/>
+          <w:bottom w:space="0" w:sz="0" w:val="nil"/>
+          <w:right w:space="0" w:sz="0" w:val="nil"/>
+          <w:between w:space="0" w:sz="0" w:val="nil"/>
+        </w:pBdr>
+        <w:shd w:fill="auto" w:val="clear"/>
+        <w:spacing w:after="0" w:before="0" w:line="240" w:lineRule="auto"/>
+        <w:ind w:left="720" w:right="0" w:hanging="360"/>
+        <w:jc w:val="left"/>
+        <w:rPr>
+          <w:sz w:val="24"/>
+          <w:szCs w:val="24"/>
+          <w:u w:val="none"/>
+        </w:rPr>
+      </w:pPr>
+      <w:r>
+        <w:rPr>
+          <w:sz w:val="24"/>
+          <w:szCs w:val="24"/>
+          <w:rtl w:val="0"/>
+        </w:rPr>
+        <w:t xml:space="preserve">Apply edge detection to see the different :</w:t>
+      </w:r>
+    </w:p>
+    <w:p>
+      <w:pPr>
+        <w:keepNext w:val="0"/>
+        <w:keepLines w:val="0"/>
+        <w:pageBreakBefore w:val="0"/>
+        <w:widowControl w:val="1"/>
         <w:pBdr>
           <w:top w:space="0" w:sz="0" w:val="nil"/>
           <w:left w:space="0" w:sz="0" w:val="nil"/>
@@ -1078,11 +1160,20 @@
       </w:pPr>
       <w:r>
         <w:rPr>
-          <w:sz w:val="24"/>
-          <w:szCs w:val="24"/>
-          <w:rtl w:val="0"/>
-        </w:rPr>
-        <w:t xml:space="preserve">Apply Sobel filter - this filter will do a gradient verify at each pixel across an image. It is one of built-in matlab functions that performs an operation in both the horizontal and vertical direction and combines the results.</w:t>
+          <w:b w:val="1"/>
+          <w:sz w:val="24"/>
+          <w:szCs w:val="24"/>
+          <w:rtl w:val="0"/>
+        </w:rPr>
+        <w:t xml:space="preserve">Apply Sobel filter</w:t>
+      </w:r>
+      <w:r>
+        <w:rPr>
+          <w:sz w:val="24"/>
+          <w:szCs w:val="24"/>
+          <w:rtl w:val="0"/>
+        </w:rPr>
+        <w:t xml:space="preserve"> - this filter will verify the gradient between each pixel across an image. It is one of the built-in matlab functions that performs an operation in both the horizontal and vertical direction and combines the results.</w:t>
       </w:r>
     </w:p>
     <w:p>
@@ -1142,11 +1233,20 @@
       </w:pPr>
       <w:r>
         <w:rPr>
-          <w:sz w:val="24"/>
-          <w:szCs w:val="24"/>
-          <w:rtl w:val="0"/>
-        </w:rPr>
-        <w:t xml:space="preserve">Apply Canny filter - this filter will reduce the noise and the amount of data to be processed which will reduce a lot of false edges in the image. The detection will accurately catch the edge in the image concisely. </w:t>
+          <w:b w:val="1"/>
+          <w:sz w:val="24"/>
+          <w:szCs w:val="24"/>
+          <w:rtl w:val="0"/>
+        </w:rPr>
+        <w:t xml:space="preserve">Apply Canny filter </w:t>
+      </w:r>
+      <w:r>
+        <w:rPr>
+          <w:sz w:val="24"/>
+          <w:szCs w:val="24"/>
+          <w:rtl w:val="0"/>
+        </w:rPr>
+        <w:t xml:space="preserve">- this filter will reduce the noise and the amount of data to be processed which will reduce a lot of false edges in the image. The detection will accurately catch the edge in the image accurately. </w:t>
       </w:r>
     </w:p>
     <w:p>
@@ -1178,16 +1278,139 @@
       </w:pPr>
       <w:r>
         <w:rPr>
-          <w:sz w:val="24"/>
-          <w:szCs w:val="24"/>
-          <w:rtl w:val="0"/>
-        </w:rPr>
-        <w:t xml:space="preserve">Apply  Laplacian of Gaussian - this filter is great for a big image because it can capture a tiny detail in the image, such as road, and the field boundaries. This filter will maximize the number of roads, and reduce the number of noise in the image greatly.</w:t>
-      </w:r>
-    </w:p>
-    <w:p>
-      <w:pPr>
+          <w:b w:val="1"/>
+          <w:sz w:val="24"/>
+          <w:szCs w:val="24"/>
+          <w:rtl w:val="0"/>
+        </w:rPr>
+        <w:t xml:space="preserve">Apply  Laplacian of Gaussian </w:t>
+      </w:r>
+      <w:r>
+        <w:rPr>
+          <w:sz w:val="24"/>
+          <w:szCs w:val="24"/>
+          <w:rtl w:val="0"/>
+        </w:rPr>
+        <w:t xml:space="preserve">- this filter is great for large images because it can capture tiny details in the image such as roads and field boundaries. This filter will highlight the number of roads and reduce the amount of noise in the image significantly.</w:t>
+      </w:r>
+    </w:p>
+    <w:p>
+      <w:pPr>
+        <w:keepNext w:val="0"/>
+        <w:keepLines w:val="0"/>
+        <w:pageBreakBefore w:val="0"/>
+        <w:widowControl w:val="1"/>
+        <w:numPr>
+          <w:ilvl w:val="0"/>
+          <w:numId w:val="1"/>
+        </w:numPr>
+        <w:pBdr>
+          <w:top w:space="0" w:sz="0" w:val="nil"/>
+          <w:left w:space="0" w:sz="0" w:val="nil"/>
+          <w:bottom w:space="0" w:sz="0" w:val="nil"/>
+          <w:right w:space="0" w:sz="0" w:val="nil"/>
+          <w:between w:space="0" w:sz="0" w:val="nil"/>
+        </w:pBdr>
+        <w:shd w:fill="auto" w:val="clear"/>
+        <w:spacing w:after="0" w:before="0" w:line="240" w:lineRule="auto"/>
+        <w:ind w:left="720" w:right="0" w:hanging="360"/>
+        <w:jc w:val="left"/>
+        <w:rPr>
+          <w:sz w:val="24"/>
+          <w:szCs w:val="24"/>
+          <w:u w:val="none"/>
+        </w:rPr>
+      </w:pPr>
+      <w:r>
+        <w:rPr>
+          <w:sz w:val="24"/>
+          <w:szCs w:val="24"/>
+          <w:rtl w:val="0"/>
+        </w:rPr>
+        <w:t xml:space="preserve">Apply transformer</w:t>
+      </w:r>
+    </w:p>
+    <w:p>
+      <w:pPr>
+        <w:numPr>
+          <w:ilvl w:val="1"/>
+          <w:numId w:val="1"/>
+        </w:numPr>
         <w:spacing w:after="0" w:line="240" w:lineRule="auto"/>
+        <w:ind w:left="1440" w:hanging="360"/>
+        <w:rPr>
+          <w:sz w:val="24"/>
+          <w:szCs w:val="24"/>
+        </w:rPr>
+      </w:pPr>
+      <w:r>
+        <w:rPr>
+          <w:sz w:val="24"/>
+          <w:szCs w:val="24"/>
+          <w:rtl w:val="0"/>
+        </w:rPr>
+        <w:t xml:space="preserve">HOUGH transform : detect line or the object in the geometric</w:t>
+      </w:r>
+    </w:p>
+    <w:p>
+      <w:pPr>
+        <w:keepNext w:val="0"/>
+        <w:keepLines w:val="0"/>
+        <w:pageBreakBefore w:val="0"/>
+        <w:widowControl w:val="1"/>
+        <w:pBdr>
+          <w:top w:space="0" w:sz="0" w:val="nil"/>
+          <w:left w:space="0" w:sz="0" w:val="nil"/>
+          <w:bottom w:space="0" w:sz="0" w:val="nil"/>
+          <w:right w:space="0" w:sz="0" w:val="nil"/>
+          <w:between w:space="0" w:sz="0" w:val="nil"/>
+        </w:pBdr>
+        <w:shd w:fill="auto" w:val="clear"/>
+        <w:spacing w:after="0" w:before="0" w:line="240" w:lineRule="auto"/>
+        <w:ind w:left="0" w:right="0" w:firstLine="0"/>
+        <w:jc w:val="left"/>
+        <w:rPr>
+          <w:sz w:val="24"/>
+          <w:szCs w:val="24"/>
+        </w:rPr>
+      </w:pPr>
+      <w:r>
+        <w:rPr>
+          <w:rtl w:val="0"/>
+        </w:rPr>
+      </w:r>
+    </w:p>
+    <w:p>
+      <w:pPr>
+        <w:keepNext w:val="0"/>
+        <w:keepLines w:val="0"/>
+        <w:pageBreakBefore w:val="0"/>
+        <w:widowControl w:val="1"/>
+        <w:pBdr>
+          <w:top w:space="0" w:sz="0" w:val="nil"/>
+          <w:left w:space="0" w:sz="0" w:val="nil"/>
+          <w:bottom w:space="0" w:sz="0" w:val="nil"/>
+          <w:right w:space="0" w:sz="0" w:val="nil"/>
+          <w:between w:space="0" w:sz="0" w:val="nil"/>
+        </w:pBdr>
+        <w:shd w:fill="auto" w:val="clear"/>
+        <w:spacing w:after="0" w:before="0" w:line="240" w:lineRule="auto"/>
+        <w:ind w:left="0" w:right="0" w:firstLine="0"/>
+        <w:jc w:val="left"/>
+        <w:rPr>
+          <w:sz w:val="24"/>
+          <w:szCs w:val="24"/>
+        </w:rPr>
+      </w:pPr>
+      <w:r>
+        <w:rPr>
+          <w:rtl w:val="0"/>
+        </w:rPr>
+      </w:r>
+    </w:p>
+    <w:p>
+      <w:pPr>
+        <w:spacing w:after="0" w:line="240" w:lineRule="auto"/>
         <w:rPr>
           <w:sz w:val="24"/>
           <w:szCs w:val="24"/>
@@ -1201,7 +1424,7 @@
         </w:rPr>
         <w:t xml:space="preserve">Citation for this project : </w:t>
       </w:r>
-      <w:hyperlink r:id="rId10">
+      <w:hyperlink r:id="rId9">
         <w:r>
           <w:rPr>
             <w:color w:val="1155cc"/>
@@ -1215,8 +1438,113 @@
       </w:hyperlink>
       <w:r>
         <w:rPr>
-          <w:rtl w:val="0"/>
-        </w:rPr>
+          <w:sz w:val="24"/>
+          <w:szCs w:val="24"/>
+          <w:rtl w:val="0"/>
+        </w:rPr>
+        <w:t xml:space="preserve">, </w:t>
+      </w:r>
+      <w:hyperlink r:id="rId10">
+        <w:r>
+          <w:rPr>
+            <w:color w:val="1155cc"/>
+            <w:sz w:val="24"/>
+            <w:szCs w:val="24"/>
+            <w:u w:val="single"/>
+            <w:rtl w:val="0"/>
+          </w:rPr>
+          <w:t xml:space="preserve">Road Extraction Using Edge Detection</w:t>
+        </w:r>
+      </w:hyperlink>
+      <w:r>
+        <w:rPr>
+          <w:sz w:val="24"/>
+          <w:szCs w:val="24"/>
+          <w:rtl w:val="0"/>
+        </w:rPr>
+        <w:t xml:space="preserve">, </w:t>
+      </w:r>
+      <w:hyperlink r:id="rId11">
+        <w:r>
+          <w:rPr>
+            <w:color w:val="1155cc"/>
+            <w:sz w:val="24"/>
+            <w:szCs w:val="24"/>
+            <w:u w:val="single"/>
+            <w:rtl w:val="0"/>
+          </w:rPr>
+          <w:t xml:space="preserve">Edge Detection for Satellites Image</w:t>
+        </w:r>
+      </w:hyperlink>
+      <w:r>
+        <w:rPr>
+          <w:rtl w:val="0"/>
+        </w:rPr>
+      </w:r>
+    </w:p>
+    <w:p>
+      <w:pPr>
+        <w:spacing w:after="0" w:line="240" w:lineRule="auto"/>
+        <w:rPr>
+          <w:sz w:val="24"/>
+          <w:szCs w:val="24"/>
+        </w:rPr>
+      </w:pPr>
+      <w:r>
+        <w:rPr>
+          <w:rtl w:val="0"/>
+        </w:rPr>
+      </w:r>
+    </w:p>
+    <w:p>
+      <w:pPr>
+        <w:spacing w:after="0" w:line="240" w:lineRule="auto"/>
+        <w:rPr>
+          <w:sz w:val="24"/>
+          <w:szCs w:val="24"/>
+        </w:rPr>
+      </w:pPr>
+      <w:r>
+        <w:rPr>
+          <w:sz w:val="24"/>
+          <w:szCs w:val="24"/>
+          <w:rtl w:val="0"/>
+        </w:rPr>
+        <w:t xml:space="preserve">-HOUGH transform : detect line or the object in the geometric</w:t>
+      </w:r>
+    </w:p>
+    <w:p>
+      <w:pPr>
+        <w:spacing w:after="0" w:line="240" w:lineRule="auto"/>
+        <w:rPr>
+          <w:sz w:val="24"/>
+          <w:szCs w:val="24"/>
+        </w:rPr>
+      </w:pPr>
+      <w:r>
+        <w:rPr>
+          <w:sz w:val="24"/>
+          <w:szCs w:val="24"/>
+          <w:rtl w:val="0"/>
+        </w:rPr>
+        <w:t xml:space="preserve">-Wavelet transform : give the feature in the different scale</w:t>
+      </w:r>
+    </w:p>
+    <w:p>
+      <w:pPr>
+        <w:spacing w:after="0" w:line="240" w:lineRule="auto"/>
+        <w:rPr>
+          <w:sz w:val="24"/>
+          <w:szCs w:val="24"/>
+        </w:rPr>
+      </w:pPr>
+      <w:r>
+        <w:rPr>
+          <w:sz w:val="24"/>
+          <w:szCs w:val="24"/>
+          <w:rtl w:val="0"/>
+        </w:rPr>
+        <w:t xml:space="preserve">-Fourier transform</w:t>
       </w:r>
     </w:p>
     <w:p>
@@ -1775,20 +2103,16 @@
             </w:pPr>
             <w:r>
               <w:rPr>
-                <w:rFonts w:ascii="Calibri" w:cs="Calibri" w:eastAsia="Calibri" w:hAnsi="Calibri"/>
-                <w:b w:val="0"/>
-                <w:i w:val="0"/>
-                <w:smallCaps w:val="0"/>
-                <w:strike w:val="0"/>
-                <w:color w:val="000000"/>
-                <w:sz w:val="24"/>
-                <w:szCs w:val="24"/>
-                <w:u w:val="none"/>
-                <w:shd w:fill="auto" w:val="clear"/>
-                <w:vertAlign w:val="baseline"/>
+                <w:sz w:val="24"/>
+                <w:szCs w:val="24"/>
                 <w:rtl w:val="0"/>
               </w:rPr>
-              <w:t xml:space="preserve">Class</w:t>
+              <w:t xml:space="preserve">Filter</w:t>
+            </w:r>
+            <w:r>
+              <w:rPr>
+                <w:rtl w:val="0"/>
+              </w:rPr>
             </w:r>
           </w:p>
         </w:tc>
@@ -1989,6 +2313,14 @@
             </w:pPr>
             <w:r>
               <w:rPr>
+                <w:sz w:val="24"/>
+                <w:szCs w:val="24"/>
+                <w:rtl w:val="0"/>
+              </w:rPr>
+              <w:t xml:space="preserve">1024 x 1024</w:t>
+            </w:r>
+            <w:r>
+              <w:rPr>
                 <w:rtl w:val="0"/>
               </w:rPr>
             </w:r>
@@ -2029,6 +2361,14 @@
             </w:pPr>
             <w:r>
               <w:rPr>
+                <w:sz w:val="24"/>
+                <w:szCs w:val="24"/>
+                <w:rtl w:val="0"/>
+              </w:rPr>
+              <w:t xml:space="preserve">JPG</w:t>
+            </w:r>
+            <w:r>
+              <w:rPr>
                 <w:rtl w:val="0"/>
               </w:rPr>
             </w:r>
@@ -2069,6 +2409,14 @@
             </w:pPr>
             <w:r>
               <w:rPr>
+                <w:sz w:val="24"/>
+                <w:szCs w:val="24"/>
+                <w:rtl w:val="0"/>
+              </w:rPr>
+              <w:t xml:space="preserve">Sobel</w:t>
+            </w:r>
+            <w:r>
+              <w:rPr>
                 <w:rtl w:val="0"/>
               </w:rPr>
             </w:r>
@@ -2109,8 +2457,404 @@
             </w:pPr>
             <w:r>
               <w:rPr>
+                <w:sz w:val="24"/>
+                <w:szCs w:val="24"/>
                 <w:rtl w:val="0"/>
               </w:rPr>
+              <w:t xml:space="preserve">Pending</w:t>
+            </w:r>
+            <w:r>
+              <w:rPr>
+                <w:rtl w:val="0"/>
+              </w:rPr>
+            </w:r>
+          </w:p>
+        </w:tc>
+        <w:tc>
+          <w:tcPr/>
+          <w:p>
+            <w:pPr>
+              <w:rPr>
+                <w:sz w:val="24"/>
+                <w:szCs w:val="24"/>
+              </w:rPr>
+            </w:pPr>
+            <w:r>
+              <w:rPr>
+                <w:sz w:val="24"/>
+                <w:szCs w:val="24"/>
+                <w:rtl w:val="0"/>
+              </w:rPr>
+              <w:t xml:space="preserve">Pending</w:t>
+            </w:r>
+          </w:p>
+        </w:tc>
+      </w:tr>
+      <w:tr>
+        <w:trPr>
+          <w:cantSplit w:val="0"/>
+          <w:trHeight w:val="277.96875" w:hRule="atLeast"/>
+          <w:tblHeader w:val="0"/>
+        </w:trPr>
+        <w:tc>
+          <w:tcPr/>
+          <w:p>
+            <w:pPr>
+              <w:keepNext w:val="0"/>
+              <w:keepLines w:val="0"/>
+              <w:pageBreakBefore w:val="0"/>
+              <w:widowControl w:val="1"/>
+              <w:pBdr>
+                <w:top w:space="0" w:sz="0" w:val="nil"/>
+                <w:left w:space="0" w:sz="0" w:val="nil"/>
+                <w:bottom w:space="0" w:sz="0" w:val="nil"/>
+                <w:right w:space="0" w:sz="0" w:val="nil"/>
+                <w:between w:space="0" w:sz="0" w:val="nil"/>
+              </w:pBdr>
+              <w:shd w:fill="auto" w:val="clear"/>
+              <w:spacing w:after="0" w:before="0" w:line="240" w:lineRule="auto"/>
+              <w:ind w:left="0" w:right="0" w:firstLine="0"/>
+              <w:jc w:val="left"/>
+              <w:rPr>
+                <w:rFonts w:ascii="Calibri" w:cs="Calibri" w:eastAsia="Calibri" w:hAnsi="Calibri"/>
+                <w:b w:val="0"/>
+                <w:i w:val="0"/>
+                <w:smallCaps w:val="0"/>
+                <w:strike w:val="0"/>
+                <w:color w:val="000000"/>
+                <w:sz w:val="24"/>
+                <w:szCs w:val="24"/>
+                <w:u w:val="none"/>
+                <w:shd w:fill="auto" w:val="clear"/>
+                <w:vertAlign w:val="baseline"/>
+              </w:rPr>
+            </w:pPr>
+            <w:r>
+              <w:rPr>
+                <w:rtl w:val="0"/>
+              </w:rPr>
+            </w:r>
+          </w:p>
+        </w:tc>
+        <w:tc>
+          <w:tcPr/>
+          <w:p>
+            <w:pPr>
+              <w:rPr>
+                <w:sz w:val="24"/>
+                <w:szCs w:val="24"/>
+              </w:rPr>
+            </w:pPr>
+            <w:r>
+              <w:rPr>
+                <w:sz w:val="24"/>
+                <w:szCs w:val="24"/>
+                <w:rtl w:val="0"/>
+              </w:rPr>
+              <w:t xml:space="preserve">1024 x 1024</w:t>
+            </w:r>
+          </w:p>
+        </w:tc>
+        <w:tc>
+          <w:tcPr/>
+          <w:p>
+            <w:pPr>
+              <w:rPr>
+                <w:sz w:val="24"/>
+                <w:szCs w:val="24"/>
+              </w:rPr>
+            </w:pPr>
+            <w:r>
+              <w:rPr>
+                <w:sz w:val="24"/>
+                <w:szCs w:val="24"/>
+                <w:rtl w:val="0"/>
+              </w:rPr>
+              <w:t xml:space="preserve">JPG</w:t>
+            </w:r>
+          </w:p>
+        </w:tc>
+        <w:tc>
+          <w:tcPr/>
+          <w:p>
+            <w:pPr>
+              <w:rPr>
+                <w:sz w:val="24"/>
+                <w:szCs w:val="24"/>
+              </w:rPr>
+            </w:pPr>
+            <w:r>
+              <w:rPr>
+                <w:sz w:val="24"/>
+                <w:szCs w:val="24"/>
+                <w:rtl w:val="0"/>
+              </w:rPr>
+              <w:t xml:space="preserve">repmat</w:t>
+            </w:r>
+          </w:p>
+        </w:tc>
+        <w:tc>
+          <w:tcPr/>
+          <w:p>
+            <w:pPr>
+              <w:rPr>
+                <w:sz w:val="24"/>
+                <w:szCs w:val="24"/>
+              </w:rPr>
+            </w:pPr>
+            <w:r>
+              <w:rPr>
+                <w:sz w:val="24"/>
+                <w:szCs w:val="24"/>
+                <w:rtl w:val="0"/>
+              </w:rPr>
+              <w:t xml:space="preserve">Pending</w:t>
+            </w:r>
+          </w:p>
+        </w:tc>
+        <w:tc>
+          <w:tcPr/>
+          <w:p>
+            <w:pPr>
+              <w:rPr>
+                <w:sz w:val="24"/>
+                <w:szCs w:val="24"/>
+              </w:rPr>
+            </w:pPr>
+            <w:r>
+              <w:rPr>
+                <w:sz w:val="24"/>
+                <w:szCs w:val="24"/>
+                <w:rtl w:val="0"/>
+              </w:rPr>
+              <w:t xml:space="preserve">Pending</w:t>
+            </w:r>
+          </w:p>
+        </w:tc>
+      </w:tr>
+      <w:tr>
+        <w:trPr>
+          <w:cantSplit w:val="0"/>
+          <w:trHeight w:val="277.96875" w:hRule="atLeast"/>
+          <w:tblHeader w:val="0"/>
+        </w:trPr>
+        <w:tc>
+          <w:tcPr/>
+          <w:p>
+            <w:pPr>
+              <w:keepNext w:val="0"/>
+              <w:keepLines w:val="0"/>
+              <w:pageBreakBefore w:val="0"/>
+              <w:widowControl w:val="1"/>
+              <w:pBdr>
+                <w:top w:space="0" w:sz="0" w:val="nil"/>
+                <w:left w:space="0" w:sz="0" w:val="nil"/>
+                <w:bottom w:space="0" w:sz="0" w:val="nil"/>
+                <w:right w:space="0" w:sz="0" w:val="nil"/>
+                <w:between w:space="0" w:sz="0" w:val="nil"/>
+              </w:pBdr>
+              <w:shd w:fill="auto" w:val="clear"/>
+              <w:spacing w:after="0" w:before="0" w:line="240" w:lineRule="auto"/>
+              <w:ind w:left="0" w:right="0" w:firstLine="0"/>
+              <w:jc w:val="left"/>
+              <w:rPr>
+                <w:rFonts w:ascii="Calibri" w:cs="Calibri" w:eastAsia="Calibri" w:hAnsi="Calibri"/>
+                <w:b w:val="0"/>
+                <w:i w:val="0"/>
+                <w:smallCaps w:val="0"/>
+                <w:strike w:val="0"/>
+                <w:color w:val="000000"/>
+                <w:sz w:val="24"/>
+                <w:szCs w:val="24"/>
+                <w:u w:val="none"/>
+                <w:shd w:fill="auto" w:val="clear"/>
+                <w:vertAlign w:val="baseline"/>
+              </w:rPr>
+            </w:pPr>
+            <w:r>
+              <w:rPr>
+                <w:rtl w:val="0"/>
+              </w:rPr>
+            </w:r>
+          </w:p>
+        </w:tc>
+        <w:tc>
+          <w:tcPr/>
+          <w:p>
+            <w:pPr>
+              <w:rPr>
+                <w:sz w:val="24"/>
+                <w:szCs w:val="24"/>
+              </w:rPr>
+            </w:pPr>
+            <w:r>
+              <w:rPr>
+                <w:sz w:val="24"/>
+                <w:szCs w:val="24"/>
+                <w:rtl w:val="0"/>
+              </w:rPr>
+              <w:t xml:space="preserve">1024 x 1024</w:t>
+            </w:r>
+          </w:p>
+        </w:tc>
+        <w:tc>
+          <w:tcPr/>
+          <w:p>
+            <w:pPr>
+              <w:rPr>
+                <w:sz w:val="24"/>
+                <w:szCs w:val="24"/>
+              </w:rPr>
+            </w:pPr>
+            <w:r>
+              <w:rPr>
+                <w:sz w:val="24"/>
+                <w:szCs w:val="24"/>
+                <w:rtl w:val="0"/>
+              </w:rPr>
+              <w:t xml:space="preserve">JPG</w:t>
+            </w:r>
+          </w:p>
+        </w:tc>
+        <w:tc>
+          <w:tcPr/>
+          <w:p>
+            <w:pPr>
+              <w:rPr>
+                <w:sz w:val="24"/>
+                <w:szCs w:val="24"/>
+              </w:rPr>
+            </w:pPr>
+            <w:r>
+              <w:rPr>
+                <w:sz w:val="24"/>
+                <w:szCs w:val="24"/>
+                <w:rtl w:val="0"/>
+              </w:rPr>
+              <w:t xml:space="preserve">Candy</w:t>
+            </w:r>
+          </w:p>
+        </w:tc>
+        <w:tc>
+          <w:tcPr/>
+          <w:p>
+            <w:pPr>
+              <w:rPr>
+                <w:sz w:val="24"/>
+                <w:szCs w:val="24"/>
+              </w:rPr>
+            </w:pPr>
+            <w:r>
+              <w:rPr>
+                <w:sz w:val="24"/>
+                <w:szCs w:val="24"/>
+                <w:rtl w:val="0"/>
+              </w:rPr>
+              <w:t xml:space="preserve">Pending</w:t>
+            </w:r>
+          </w:p>
+        </w:tc>
+        <w:tc>
+          <w:tcPr/>
+          <w:p>
+            <w:pPr>
+              <w:rPr>
+                <w:sz w:val="24"/>
+                <w:szCs w:val="24"/>
+              </w:rPr>
+            </w:pPr>
+            <w:r>
+              <w:rPr>
+                <w:sz w:val="24"/>
+                <w:szCs w:val="24"/>
+                <w:rtl w:val="0"/>
+              </w:rPr>
+              <w:t xml:space="preserve">Pending</w:t>
+            </w:r>
+          </w:p>
+        </w:tc>
+      </w:tr>
+      <w:tr>
+        <w:trPr>
+          <w:cantSplit w:val="0"/>
+          <w:trHeight w:val="277.96875" w:hRule="atLeast"/>
+          <w:tblHeader w:val="0"/>
+        </w:trPr>
+        <w:tc>
+          <w:tcPr/>
+          <w:p>
+            <w:pPr>
+              <w:keepNext w:val="0"/>
+              <w:keepLines w:val="0"/>
+              <w:pageBreakBefore w:val="0"/>
+              <w:widowControl w:val="1"/>
+              <w:pBdr>
+                <w:top w:space="0" w:sz="0" w:val="nil"/>
+                <w:left w:space="0" w:sz="0" w:val="nil"/>
+                <w:bottom w:space="0" w:sz="0" w:val="nil"/>
+                <w:right w:space="0" w:sz="0" w:val="nil"/>
+                <w:between w:space="0" w:sz="0" w:val="nil"/>
+              </w:pBdr>
+              <w:shd w:fill="auto" w:val="clear"/>
+              <w:spacing w:after="0" w:before="0" w:line="240" w:lineRule="auto"/>
+              <w:ind w:left="0" w:right="0" w:firstLine="0"/>
+              <w:jc w:val="left"/>
+              <w:rPr>
+                <w:rFonts w:ascii="Calibri" w:cs="Calibri" w:eastAsia="Calibri" w:hAnsi="Calibri"/>
+                <w:b w:val="0"/>
+                <w:i w:val="0"/>
+                <w:smallCaps w:val="0"/>
+                <w:strike w:val="0"/>
+                <w:color w:val="000000"/>
+                <w:sz w:val="24"/>
+                <w:szCs w:val="24"/>
+                <w:u w:val="none"/>
+                <w:shd w:fill="auto" w:val="clear"/>
+                <w:vertAlign w:val="baseline"/>
+              </w:rPr>
+            </w:pPr>
+            <w:r>
+              <w:rPr>
+                <w:rtl w:val="0"/>
+              </w:rPr>
+            </w:r>
+          </w:p>
+        </w:tc>
+        <w:tc>
+          <w:tcPr/>
+          <w:p>
+            <w:pPr>
+              <w:rPr>
+                <w:sz w:val="24"/>
+                <w:szCs w:val="24"/>
+              </w:rPr>
+            </w:pPr>
+            <w:r>
+              <w:rPr>
+                <w:sz w:val="24"/>
+                <w:szCs w:val="24"/>
+                <w:rtl w:val="0"/>
+              </w:rPr>
+              <w:t xml:space="preserve">1024 x 1024</w:t>
+            </w:r>
+          </w:p>
+        </w:tc>
+        <w:tc>
+          <w:tcPr/>
+          <w:p>
+            <w:pPr>
+              <w:rPr>
+                <w:sz w:val="24"/>
+                <w:szCs w:val="24"/>
+              </w:rPr>
+            </w:pPr>
+            <w:r>
+              <w:rPr>
+                <w:sz w:val="24"/>
+                <w:szCs w:val="24"/>
+                <w:rtl w:val="0"/>
+              </w:rPr>
+              <w:t xml:space="preserve">JPG</w:t>
             </w:r>
           </w:p>
         </w:tc>
@@ -2149,66 +2893,16 @@
             </w:pPr>
             <w:r>
               <w:rPr>
+                <w:sz w:val="24"/>
+                <w:szCs w:val="24"/>
                 <w:rtl w:val="0"/>
               </w:rPr>
+              <w:t xml:space="preserve">Laplacian of Gaussian</w:t>
             </w:r>
-          </w:p>
-        </w:tc>
-      </w:tr>
-      <w:tr>
-        <w:trPr>
-          <w:cantSplit w:val="0"/>
-          <w:tblHeader w:val="0"/>
-        </w:trPr>
-        <w:tc>
-          <w:tcPr/>
-          <w:p>
-            <w:pPr>
-              <w:keepNext w:val="0"/>
-              <w:keepLines w:val="0"/>
-              <w:pageBreakBefore w:val="0"/>
-              <w:widowControl w:val="1"/>
-              <w:pBdr>
-                <w:top w:space="0" w:sz="0" w:val="nil"/>
-                <w:left w:space="0" w:sz="0" w:val="nil"/>
-                <w:bottom w:space="0" w:sz="0" w:val="nil"/>
-                <w:right w:space="0" w:sz="0" w:val="nil"/>
-                <w:between w:space="0" w:sz="0" w:val="nil"/>
-              </w:pBdr>
-              <w:shd w:fill="auto" w:val="clear"/>
-              <w:spacing w:after="0" w:before="0" w:line="240" w:lineRule="auto"/>
-              <w:ind w:left="0" w:right="0" w:firstLine="0"/>
-              <w:jc w:val="left"/>
-              <w:rPr>
-                <w:rFonts w:ascii="Calibri" w:cs="Calibri" w:eastAsia="Calibri" w:hAnsi="Calibri"/>
-                <w:b w:val="0"/>
-                <w:i w:val="0"/>
-                <w:smallCaps w:val="0"/>
-                <w:strike w:val="0"/>
-                <w:color w:val="000000"/>
-                <w:sz w:val="24"/>
-                <w:szCs w:val="24"/>
-                <w:u w:val="none"/>
-                <w:shd w:fill="auto" w:val="clear"/>
-                <w:vertAlign w:val="baseline"/>
-              </w:rPr>
-            </w:pPr>
             <w:r>
               <w:rPr>
-                <w:rFonts w:ascii="Calibri" w:cs="Calibri" w:eastAsia="Calibri" w:hAnsi="Calibri"/>
-                <w:b w:val="0"/>
-                <w:i w:val="0"/>
-                <w:smallCaps w:val="0"/>
-                <w:strike w:val="0"/>
-                <w:color w:val="000000"/>
-                <w:sz w:val="24"/>
-                <w:szCs w:val="24"/>
-                <w:u w:val="none"/>
-                <w:shd w:fill="auto" w:val="clear"/>
-                <w:vertAlign w:val="baseline"/>
                 <w:rtl w:val="0"/>
               </w:rPr>
-              <w:t xml:space="preserve">Image 2</w:t>
             </w:r>
           </w:p>
         </w:tc>
@@ -2216,39 +2910,18 @@
           <w:tcPr/>
           <w:p>
             <w:pPr>
-              <w:keepNext w:val="0"/>
-              <w:keepLines w:val="0"/>
-              <w:pageBreakBefore w:val="0"/>
-              <w:widowControl w:val="1"/>
-              <w:pBdr>
-                <w:top w:space="0" w:sz="0" w:val="nil"/>
-                <w:left w:space="0" w:sz="0" w:val="nil"/>
-                <w:bottom w:space="0" w:sz="0" w:val="nil"/>
-                <w:right w:space="0" w:sz="0" w:val="nil"/>
-                <w:between w:space="0" w:sz="0" w:val="nil"/>
-              </w:pBdr>
-              <w:shd w:fill="auto" w:val="clear"/>
-              <w:spacing w:after="0" w:before="0" w:line="240" w:lineRule="auto"/>
-              <w:ind w:left="0" w:right="0" w:firstLine="0"/>
-              <w:jc w:val="left"/>
-              <w:rPr>
-                <w:rFonts w:ascii="Calibri" w:cs="Calibri" w:eastAsia="Calibri" w:hAnsi="Calibri"/>
-                <w:b w:val="0"/>
-                <w:i w:val="0"/>
-                <w:smallCaps w:val="0"/>
-                <w:strike w:val="0"/>
-                <w:color w:val="000000"/>
-                <w:sz w:val="24"/>
-                <w:szCs w:val="24"/>
-                <w:u w:val="none"/>
-                <w:shd w:fill="auto" w:val="clear"/>
-                <w:vertAlign w:val="baseline"/>
+              <w:rPr>
+                <w:sz w:val="24"/>
+                <w:szCs w:val="24"/>
               </w:rPr>
             </w:pPr>
             <w:r>
               <w:rPr>
+                <w:sz w:val="24"/>
+                <w:szCs w:val="24"/>
                 <w:rtl w:val="0"/>
               </w:rPr>
+              <w:t xml:space="preserve">Pending</w:t>
             </w:r>
           </w:p>
         </w:tc>
@@ -2256,159 +2929,18 @@
           <w:tcPr/>
           <w:p>
             <w:pPr>
-              <w:keepNext w:val="0"/>
-              <w:keepLines w:val="0"/>
-              <w:pageBreakBefore w:val="0"/>
-              <w:widowControl w:val="1"/>
-              <w:pBdr>
-                <w:top w:space="0" w:sz="0" w:val="nil"/>
-                <w:left w:space="0" w:sz="0" w:val="nil"/>
-                <w:bottom w:space="0" w:sz="0" w:val="nil"/>
-                <w:right w:space="0" w:sz="0" w:val="nil"/>
-                <w:between w:space="0" w:sz="0" w:val="nil"/>
-              </w:pBdr>
-              <w:shd w:fill="auto" w:val="clear"/>
-              <w:spacing w:after="0" w:before="0" w:line="240" w:lineRule="auto"/>
-              <w:ind w:left="0" w:right="0" w:firstLine="0"/>
-              <w:jc w:val="left"/>
-              <w:rPr>
-                <w:rFonts w:ascii="Calibri" w:cs="Calibri" w:eastAsia="Calibri" w:hAnsi="Calibri"/>
-                <w:b w:val="0"/>
-                <w:i w:val="0"/>
-                <w:smallCaps w:val="0"/>
-                <w:strike w:val="0"/>
-                <w:color w:val="000000"/>
-                <w:sz w:val="24"/>
-                <w:szCs w:val="24"/>
-                <w:u w:val="none"/>
-                <w:shd w:fill="auto" w:val="clear"/>
-                <w:vertAlign w:val="baseline"/>
+              <w:rPr>
+                <w:sz w:val="24"/>
+                <w:szCs w:val="24"/>
               </w:rPr>
             </w:pPr>
             <w:r>
               <w:rPr>
+                <w:sz w:val="24"/>
+                <w:szCs w:val="24"/>
                 <w:rtl w:val="0"/>
               </w:rPr>
-            </w:r>
-          </w:p>
-        </w:tc>
-        <w:tc>
-          <w:tcPr/>
-          <w:p>
-            <w:pPr>
-              <w:keepNext w:val="0"/>
-              <w:keepLines w:val="0"/>
-              <w:pageBreakBefore w:val="0"/>
-              <w:widowControl w:val="1"/>
-              <w:pBdr>
-                <w:top w:space="0" w:sz="0" w:val="nil"/>
-                <w:left w:space="0" w:sz="0" w:val="nil"/>
-                <w:bottom w:space="0" w:sz="0" w:val="nil"/>
-                <w:right w:space="0" w:sz="0" w:val="nil"/>
-                <w:between w:space="0" w:sz="0" w:val="nil"/>
-              </w:pBdr>
-              <w:shd w:fill="auto" w:val="clear"/>
-              <w:spacing w:after="0" w:before="0" w:line="240" w:lineRule="auto"/>
-              <w:ind w:left="0" w:right="0" w:firstLine="0"/>
-              <w:jc w:val="left"/>
-              <w:rPr>
-                <w:rFonts w:ascii="Calibri" w:cs="Calibri" w:eastAsia="Calibri" w:hAnsi="Calibri"/>
-                <w:b w:val="0"/>
-                <w:i w:val="0"/>
-                <w:smallCaps w:val="0"/>
-                <w:strike w:val="0"/>
-                <w:color w:val="000000"/>
-                <w:sz w:val="24"/>
-                <w:szCs w:val="24"/>
-                <w:u w:val="none"/>
-                <w:shd w:fill="auto" w:val="clear"/>
-                <w:vertAlign w:val="baseline"/>
-              </w:rPr>
-            </w:pPr>
-            <w:r>
-              <w:rPr>
-                <w:rtl w:val="0"/>
-              </w:rPr>
-            </w:r>
-          </w:p>
-        </w:tc>
-        <w:tc>
-          <w:tcPr/>
-          <w:p>
-            <w:pPr>
-              <w:keepNext w:val="0"/>
-              <w:keepLines w:val="0"/>
-              <w:pageBreakBefore w:val="0"/>
-              <w:widowControl w:val="1"/>
-              <w:pBdr>
-                <w:top w:space="0" w:sz="0" w:val="nil"/>
-                <w:left w:space="0" w:sz="0" w:val="nil"/>
-                <w:bottom w:space="0" w:sz="0" w:val="nil"/>
-                <w:right w:space="0" w:sz="0" w:val="nil"/>
-                <w:between w:space="0" w:sz="0" w:val="nil"/>
-              </w:pBdr>
-              <w:shd w:fill="auto" w:val="clear"/>
-              <w:spacing w:after="0" w:before="0" w:line="240" w:lineRule="auto"/>
-              <w:ind w:left="0" w:right="0" w:firstLine="0"/>
-              <w:jc w:val="left"/>
-              <w:rPr>
-                <w:rFonts w:ascii="Calibri" w:cs="Calibri" w:eastAsia="Calibri" w:hAnsi="Calibri"/>
-                <w:b w:val="0"/>
-                <w:i w:val="0"/>
-                <w:smallCaps w:val="0"/>
-                <w:strike w:val="0"/>
-                <w:color w:val="000000"/>
-                <w:sz w:val="24"/>
-                <w:szCs w:val="24"/>
-                <w:u w:val="none"/>
-                <w:shd w:fill="auto" w:val="clear"/>
-                <w:vertAlign w:val="baseline"/>
-              </w:rPr>
-            </w:pPr>
-            <w:r>
-              <w:rPr>
-                <w:rtl w:val="0"/>
-              </w:rPr>
-            </w:r>
-          </w:p>
-        </w:tc>
-        <w:tc>
-          <w:tcPr/>
-          <w:p>
-            <w:pPr>
-              <w:keepNext w:val="0"/>
-              <w:keepLines w:val="0"/>
-              <w:pageBreakBefore w:val="0"/>
-              <w:widowControl w:val="1"/>
-              <w:pBdr>
-                <w:top w:space="0" w:sz="0" w:val="nil"/>
-                <w:left w:space="0" w:sz="0" w:val="nil"/>
-                <w:bottom w:space="0" w:sz="0" w:val="nil"/>
-                <w:right w:space="0" w:sz="0" w:val="nil"/>
-                <w:between w:space="0" w:sz="0" w:val="nil"/>
-              </w:pBdr>
-              <w:shd w:fill="auto" w:val="clear"/>
-              <w:spacing w:after="0" w:before="0" w:line="240" w:lineRule="auto"/>
-              <w:ind w:left="0" w:right="0" w:firstLine="0"/>
-              <w:jc w:val="left"/>
-              <w:rPr>
-                <w:rFonts w:ascii="Calibri" w:cs="Calibri" w:eastAsia="Calibri" w:hAnsi="Calibri"/>
-                <w:b w:val="0"/>
-                <w:i w:val="0"/>
-                <w:smallCaps w:val="0"/>
-                <w:strike w:val="0"/>
-                <w:color w:val="000000"/>
-                <w:sz w:val="24"/>
-                <w:szCs w:val="24"/>
-                <w:u w:val="none"/>
-                <w:shd w:fill="auto" w:val="clear"/>
-                <w:vertAlign w:val="baseline"/>
-              </w:rPr>
-            </w:pPr>
-            <w:r>
-              <w:rPr>
-                <w:rtl w:val="0"/>
-              </w:rPr>
+              <w:t xml:space="preserve">Pending</w:t>
             </w:r>
           </w:p>
         </w:tc>
@@ -2432,163 +2964,208 @@
         <w:ind w:left="0" w:right="0" w:firstLine="0"/>
         <w:jc w:val="left"/>
         <w:rPr>
-          <w:rFonts w:ascii="Calibri" w:cs="Calibri" w:eastAsia="Calibri" w:hAnsi="Calibri"/>
-          <w:b w:val="0"/>
-          <w:i w:val="0"/>
-          <w:smallCaps w:val="0"/>
-          <w:strike w:val="0"/>
-          <w:color w:val="000000"/>
-          <w:sz w:val="24"/>
-          <w:szCs w:val="24"/>
-          <w:u w:val="none"/>
-          <w:shd w:fill="auto" w:val="clear"/>
-          <w:vertAlign w:val="baseline"/>
-        </w:rPr>
-      </w:pPr>
-      <w:r>
-        <w:rPr>
-          <w:rtl w:val="0"/>
-        </w:rPr>
-      </w:r>
-      <w:r>
-        <mc:AlternateContent>
-          <mc:Choice Requires="wpg">
-            <w:drawing>
-              <wp:anchor allowOverlap="1" behindDoc="0" distB="45720" distT="45720" distL="114300" distR="114300" hidden="0" layoutInCell="1" locked="0" relativeHeight="0" simplePos="0">
-                <wp:simplePos x="0" y="0"/>
-                <wp:positionH relativeFrom="column">
-                  <wp:posOffset>25401</wp:posOffset>
-                </wp:positionH>
-                <wp:positionV relativeFrom="paragraph">
-                  <wp:posOffset>350520</wp:posOffset>
-                </wp:positionV>
-                <wp:extent cx="5924550" cy="2105025"/>
-                <wp:effectExtent b="0" l="0" r="0" t="0"/>
-                <wp:wrapSquare wrapText="bothSides" distB="45720" distT="45720" distL="114300" distR="114300"/>
-                <wp:docPr id="218" name=""/>
-                <a:graphic>
-                  <a:graphicData uri="http://schemas.microsoft.com/office/word/2010/wordprocessingShape">
-                    <wps:wsp>
-                      <wps:cNvSpPr/>
-                      <wps:cNvPr id="2" name="Shape 2"/>
-                      <wps:spPr>
-                        <a:xfrm>
-                          <a:off x="2388488" y="2732250"/>
-                          <a:ext cx="5915025" cy="2095500"/>
-                        </a:xfrm>
-                        <a:prstGeom prst="rect">
-                          <a:avLst/>
-                        </a:prstGeom>
-                        <a:solidFill>
-                          <a:srgbClr val="FFFFFF"/>
-                        </a:solidFill>
-                        <a:ln cap="flat" cmpd="sng" w="9525">
-                          <a:solidFill>
-                            <a:srgbClr val="000000"/>
-                          </a:solidFill>
-                          <a:prstDash val="solid"/>
-                          <a:miter lim="800000"/>
-                          <a:headEnd len="sm" w="sm" type="none"/>
-                          <a:tailEnd len="sm" w="sm" type="none"/>
-                        </a:ln>
-                      </wps:spPr>
-                      <wps:txbx>
-                        <w:txbxContent>
-                          <w:p>
-                            <w:pPr>
-                              <w:spacing w:after="0" w:before="0" w:line="240"/>
-                              <w:ind w:left="0" w:right="0" w:firstLine="0"/>
-                              <w:jc w:val="center"/>
-                              <w:textDirection w:val="btLr"/>
-                            </w:pPr>
-                          </w:p>
-                          <w:p>
-                            <w:pPr>
-                              <w:spacing w:after="160" w:before="0" w:line="258.99999618530273"/>
-                              <w:ind w:left="0" w:right="0" w:firstLine="0"/>
-                              <w:jc w:val="left"/>
-                              <w:textDirection w:val="btLr"/>
-                            </w:pPr>
-                            <w:r>
-                              <w:rPr>
-                                <w:rFonts w:ascii="Arial" w:cs="Arial" w:eastAsia="Arial" w:hAnsi="Arial"/>
-                                <w:b w:val="0"/>
-                                <w:i w:val="0"/>
-                                <w:smallCaps w:val="0"/>
-                                <w:strike w:val="0"/>
-                                <w:color w:val="000000"/>
-                                <w:sz w:val="28"/>
-                                <w:vertAlign w:val="baseline"/>
-                              </w:rPr>
-                            </w:r>
-                            <w:r>
-                              <w:rPr>
-                                <w:rFonts w:ascii="Calibri" w:cs="Calibri" w:eastAsia="Calibri" w:hAnsi="Calibri"/>
-                                <w:b w:val="0"/>
-                                <w:i w:val="0"/>
-                                <w:smallCaps w:val="0"/>
-                                <w:strike w:val="0"/>
-                                <w:color w:val="000000"/>
-                                <w:sz w:val="22"/>
-                                <w:vertAlign w:val="baseline"/>
-                              </w:rPr>
-                              <w:t xml:space="preserve">Figure 1. This is an example of a figure. Note, use textbox to enclose both the figure and the figure title. </w:t>
-                            </w:r>
-                          </w:p>
-                        </w:txbxContent>
-                      </wps:txbx>
-                      <wps:bodyPr anchorCtr="0" anchor="t" bIns="45700" lIns="91425" spcFirstLastPara="1" rIns="91425" wrap="square" tIns="45700">
-                        <a:noAutofit/>
-                      </wps:bodyPr>
-                    </wps:wsp>
-                  </a:graphicData>
-                </a:graphic>
-              </wp:anchor>
-            </w:drawing>
-          </mc:Choice>
-          <mc:Fallback>
-            <w:drawing>
-              <wp:anchor allowOverlap="1" behindDoc="0" distB="45720" distT="45720" distL="114300" distR="114300" hidden="0" layoutInCell="1" locked="0" relativeHeight="0" simplePos="0">
-                <wp:simplePos x="0" y="0"/>
-                <wp:positionH relativeFrom="column">
-                  <wp:posOffset>25401</wp:posOffset>
-                </wp:positionH>
-                <wp:positionV relativeFrom="paragraph">
-                  <wp:posOffset>350520</wp:posOffset>
-                </wp:positionV>
-                <wp:extent cx="5924550" cy="2105025"/>
-                <wp:effectExtent b="0" l="0" r="0" t="0"/>
-                <wp:wrapSquare wrapText="bothSides" distB="45720" distT="45720" distL="114300" distR="114300"/>
-                <wp:docPr id="218" name="image2.png"/>
-                <a:graphic>
-                  <a:graphicData uri="http://schemas.openxmlformats.org/drawingml/2006/picture">
-                    <pic:pic>
-                      <pic:nvPicPr>
-                        <pic:cNvPr id="0" name="image2.png"/>
-                        <pic:cNvPicPr preferRelativeResize="0"/>
-                      </pic:nvPicPr>
-                      <pic:blipFill>
-                        <a:blip r:embed="rId11"/>
-                        <a:srcRect/>
-                        <a:stretch>
-                          <a:fillRect/>
-                        </a:stretch>
-                      </pic:blipFill>
-                      <pic:spPr>
-                        <a:xfrm>
-                          <a:off x="0" y="0"/>
-                          <a:ext cx="5924550" cy="2105025"/>
-                        </a:xfrm>
-                        <a:prstGeom prst="rect"/>
-                        <a:ln/>
-                      </pic:spPr>
-                    </pic:pic>
-                  </a:graphicData>
-                </a:graphic>
-              </wp:anchor>
-            </w:drawing>
-          </mc:Fallback>
-        </mc:AlternateContent>
+          <w:sz w:val="24"/>
+          <w:szCs w:val="24"/>
+        </w:rPr>
+      </w:pPr>
+      <w:r>
+        <w:rPr>
+          <w:rtl w:val="0"/>
+        </w:rPr>
+      </w:r>
+    </w:p>
+    <w:p>
+      <w:pPr>
+        <w:keepNext w:val="0"/>
+        <w:keepLines w:val="0"/>
+        <w:pageBreakBefore w:val="0"/>
+        <w:widowControl w:val="1"/>
+        <w:pBdr>
+          <w:top w:space="0" w:sz="0" w:val="nil"/>
+          <w:left w:space="0" w:sz="0" w:val="nil"/>
+          <w:bottom w:space="0" w:sz="0" w:val="nil"/>
+          <w:right w:space="0" w:sz="0" w:val="nil"/>
+          <w:between w:space="0" w:sz="0" w:val="nil"/>
+        </w:pBdr>
+        <w:shd w:fill="auto" w:val="clear"/>
+        <w:spacing w:after="0" w:before="0" w:line="240" w:lineRule="auto"/>
+        <w:ind w:left="0" w:right="0" w:firstLine="0"/>
+        <w:jc w:val="left"/>
+        <w:rPr>
+          <w:sz w:val="24"/>
+          <w:szCs w:val="24"/>
+        </w:rPr>
+      </w:pPr>
+      <w:r>
+        <w:rPr>
+          <w:sz w:val="24"/>
+          <w:szCs w:val="24"/>
+        </w:rPr>
+        <w:drawing>
+          <wp:inline distB="114300" distT="114300" distL="114300" distR="114300">
+            <wp:extent cx="4129893" cy="4110038"/>
+            <wp:effectExtent b="0" l="0" r="0" t="0"/>
+            <wp:docPr id="218" name="image2.jpg"/>
+            <a:graphic>
+              <a:graphicData uri="http://schemas.openxmlformats.org/drawingml/2006/picture">
+                <pic:pic>
+                  <pic:nvPicPr>
+                    <pic:cNvPr id="0" name="image2.jpg"/>
+                    <pic:cNvPicPr preferRelativeResize="0"/>
+                  </pic:nvPicPr>
+                  <pic:blipFill>
+                    <a:blip r:embed="rId12"/>
+                    <a:srcRect b="0" l="0" r="0" t="0"/>
+                    <a:stretch>
+                      <a:fillRect/>
+                    </a:stretch>
+                  </pic:blipFill>
+                  <pic:spPr>
+                    <a:xfrm>
+                      <a:off x="0" y="0"/>
+                      <a:ext cx="4129893" cy="4110038"/>
+                    </a:xfrm>
+                    <a:prstGeom prst="rect"/>
+                    <a:ln/>
+                  </pic:spPr>
+                </pic:pic>
+              </a:graphicData>
+            </a:graphic>
+          </wp:inline>
+        </w:drawing>
+      </w:r>
+      <w:r>
+        <w:rPr>
+          <w:rtl w:val="0"/>
+        </w:rPr>
+      </w:r>
+    </w:p>
+    <w:p>
+      <w:pPr>
+        <w:keepNext w:val="0"/>
+        <w:keepLines w:val="0"/>
+        <w:pageBreakBefore w:val="0"/>
+        <w:widowControl w:val="1"/>
+        <w:pBdr>
+          <w:top w:space="0" w:sz="0" w:val="nil"/>
+          <w:left w:space="0" w:sz="0" w:val="nil"/>
+          <w:bottom w:space="0" w:sz="0" w:val="nil"/>
+          <w:right w:space="0" w:sz="0" w:val="nil"/>
+          <w:between w:space="0" w:sz="0" w:val="nil"/>
+        </w:pBdr>
+        <w:shd w:fill="auto" w:val="clear"/>
+        <w:spacing w:after="0" w:before="0" w:line="240" w:lineRule="auto"/>
+        <w:ind w:left="0" w:right="0" w:firstLine="0"/>
+        <w:jc w:val="left"/>
+        <w:rPr>
+          <w:sz w:val="24"/>
+          <w:szCs w:val="24"/>
+        </w:rPr>
+      </w:pPr>
+      <w:r>
+        <w:rPr>
+          <w:sz w:val="24"/>
+          <w:szCs w:val="24"/>
+          <w:rtl w:val="0"/>
+        </w:rPr>
+        <w:t xml:space="preserve">Figure 1 : Candy threshold 0.09</w:t>
+      </w:r>
+    </w:p>
+    <w:p>
+      <w:pPr>
+        <w:keepNext w:val="0"/>
+        <w:keepLines w:val="0"/>
+        <w:pageBreakBefore w:val="0"/>
+        <w:widowControl w:val="1"/>
+        <w:pBdr>
+          <w:top w:space="0" w:sz="0" w:val="nil"/>
+          <w:left w:space="0" w:sz="0" w:val="nil"/>
+          <w:bottom w:space="0" w:sz="0" w:val="nil"/>
+          <w:right w:space="0" w:sz="0" w:val="nil"/>
+          <w:between w:space="0" w:sz="0" w:val="nil"/>
+        </w:pBdr>
+        <w:shd w:fill="auto" w:val="clear"/>
+        <w:spacing w:after="0" w:before="0" w:line="240" w:lineRule="auto"/>
+        <w:ind w:left="0" w:right="0" w:firstLine="0"/>
+        <w:jc w:val="left"/>
+        <w:rPr>
+          <w:sz w:val="24"/>
+          <w:szCs w:val="24"/>
+        </w:rPr>
+      </w:pPr>
+      <w:r>
+        <w:rPr>
+          <w:rtl w:val="0"/>
+        </w:rPr>
+      </w:r>
+    </w:p>
+    <w:p>
+      <w:pPr>
+        <w:spacing w:after="0" w:line="240" w:lineRule="auto"/>
+        <w:rPr>
+          <w:sz w:val="24"/>
+          <w:szCs w:val="24"/>
+        </w:rPr>
+      </w:pPr>
+      <w:r>
+        <w:rPr>
+          <w:sz w:val="24"/>
+          <w:szCs w:val="24"/>
+        </w:rPr>
+        <w:drawing>
+          <wp:inline distB="114300" distT="114300" distL="114300" distR="114300">
+            <wp:extent cx="4924425" cy="4943475"/>
+            <wp:effectExtent b="0" l="0" r="0" t="0"/>
+            <wp:docPr id="219" name="image1.jpg"/>
+            <a:graphic>
+              <a:graphicData uri="http://schemas.openxmlformats.org/drawingml/2006/picture">
+                <pic:pic>
+                  <pic:nvPicPr>
+                    <pic:cNvPr id="0" name="image1.jpg"/>
+                    <pic:cNvPicPr preferRelativeResize="0"/>
+                  </pic:nvPicPr>
+                  <pic:blipFill>
+                    <a:blip r:embed="rId13"/>
+                    <a:srcRect b="0" l="0" r="0" t="0"/>
+                    <a:stretch>
+                      <a:fillRect/>
+                    </a:stretch>
+                  </pic:blipFill>
+                  <pic:spPr>
+                    <a:xfrm>
+                      <a:off x="0" y="0"/>
+                      <a:ext cx="4924425" cy="4943475"/>
+                    </a:xfrm>
+                    <a:prstGeom prst="rect"/>
+                    <a:ln/>
+                  </pic:spPr>
+                </pic:pic>
+              </a:graphicData>
+            </a:graphic>
+          </wp:inline>
+        </w:drawing>
+      </w:r>
+      <w:r>
+        <w:rPr>
+          <w:rtl w:val="0"/>
+        </w:rPr>
+      </w:r>
+    </w:p>
+    <w:p>
+      <w:pPr>
+        <w:spacing w:after="0" w:line="240" w:lineRule="auto"/>
+        <w:rPr>
+          <w:sz w:val="24"/>
+          <w:szCs w:val="24"/>
+        </w:rPr>
+      </w:pPr>
+      <w:r>
+        <w:rPr>
+          <w:sz w:val="24"/>
+          <w:szCs w:val="24"/>
+          <w:rtl w:val="0"/>
+        </w:rPr>
+        <w:t xml:space="preserve">Figure 2 : Hough Transform</w:t>
       </w:r>
     </w:p>
     <w:sectPr>
@@ -3360,7 +3937,7 @@
 
 <file path=customXML/item1.xml><?xml version="1.0" encoding="utf-8"?>
 <go:gDocsCustomXmlDataStorage xmlns:go="http://customooxmlschemas.google.com/" xmlns:r="http://schemas.openxmlformats.org/officeDocument/2006/relationships">
-  <go:docsCustomData xmlns:go="http://customooxmlschemas.google.com/" roundtripDataSignature="AMtx7mhSpZgd5w3imeZdqSivjDthKdmuZg==">AMUW2mWp2+2qQr8hJNd39DEoEI7JQhz+Uf7HTXvQ6etp6K5KJBSXbmYmiOitMRRluprwfZOSH7xwoY120Bxv969NIuuFAFy2AgizgDWFDk5w8lyup9ZN+Mw=</go:docsCustomData>
+  <go:docsCustomData xmlns:go="http://customooxmlschemas.google.com/" roundtripDataSignature="AMtx7mhSpZgd5w3imeZdqSivjDthKdmuZg==">AMUW2mVYNIUeoCjzYOjafXzglTJAD5vRSATBPjaPg5sIFfSm5HtjnZwGw/n2u5IZ+2Mw9ar3jwdHcQoYPt2KxzuiEHJfKWnATNBoIiZPdfABbreWPbdec08=</go:docsCustomData>
 </go:gDocsCustomXmlDataStorage>
 </file>
 

</xml_diff>